<commit_message>
Update Lab 05 Report: Add design patterns snapshots and clarify design decisions
</commit_message>
<xml_diff>
--- a/Lab 05 Report.docx
+++ b/Lab 05 Report.docx
@@ -645,7 +645,7 @@
           <w:szCs w:val="40"/>
         </w:rPr>
         <w:drawing>
-          <wp:inline distT="0" distB="0" distL="0" distR="0" wp14:anchorId="3BB99B61" wp14:editId="20880041">
+          <wp:inline distT="0" distB="0" distL="0" distR="0" wp14:anchorId="3BB99B61" wp14:editId="082410B1">
             <wp:extent cx="7828782" cy="5229225"/>
             <wp:effectExtent l="4127" t="0" r="5398" b="5397"/>
             <wp:docPr id="2046881404" name="Picture 1" descr="A diagram of a computer&#10;&#10;Description automatically generated with medium confidence"/>
@@ -662,7 +662,7 @@
                     </pic:cNvPicPr>
                   </pic:nvPicPr>
                   <pic:blipFill>
-                    <a:blip r:embed="rId6" cstate="print">
+                    <a:blip r:embed="rId8" cstate="print">
                       <a:extLst>
                         <a:ext uri="{28A0092B-C50C-407E-A947-70E740481C1C}">
                           <a14:useLocalDpi xmlns:a14="http://schemas.microsoft.com/office/drawing/2010/main" val="0"/>
@@ -780,91 +780,86 @@
           <w:sz w:val="24"/>
           <w:szCs w:val="24"/>
         </w:rPr>
-        <w:t xml:space="preserve"> This design pattern ensures </w:t>
-      </w:r>
-      <w:r>
-        <w:rPr>
+        <w:t xml:space="preserve"> This design pattern ensures that there is only one instance of the </w:t>
+      </w:r>
+      <w:r>
+        <w:rPr>
+          <w:b/>
+          <w:bCs/>
           <w:sz w:val="24"/>
           <w:szCs w:val="24"/>
         </w:rPr>
-        <w:t xml:space="preserve">that there is only one instance of the </w:t>
-      </w:r>
-      <w:r>
-        <w:rPr>
-          <w:b/>
-          <w:bCs/>
+        <w:t>Monitor</w:t>
+      </w:r>
+      <w:r>
+        <w:rPr>
           <w:sz w:val="24"/>
           <w:szCs w:val="24"/>
         </w:rPr>
-        <w:t>Monitor</w:t>
-      </w:r>
-      <w:r>
-        <w:rPr>
+        <w:t xml:space="preserve"> class throughout the application. This central </w:t>
+      </w:r>
+      <w:r>
+        <w:rPr>
+          <w:b/>
+          <w:bCs/>
           <w:sz w:val="24"/>
           <w:szCs w:val="24"/>
         </w:rPr>
-        <w:t xml:space="preserve"> class throughout the application</w:t>
+        <w:t>Monitor</w:t>
       </w:r>
       <w:r>
         <w:rPr>
           <w:sz w:val="24"/>
           <w:szCs w:val="24"/>
         </w:rPr>
-        <w:t>. T</w:t>
-      </w:r>
-      <w:r>
-        <w:rPr>
+        <w:t xml:space="preserve"> instance manages the </w:t>
+      </w:r>
+      <w:r>
+        <w:rPr>
+          <w:b/>
+          <w:bCs/>
           <w:sz w:val="24"/>
           <w:szCs w:val="24"/>
         </w:rPr>
-        <w:t xml:space="preserve">his central </w:t>
-      </w:r>
-      <w:r>
-        <w:rPr>
-          <w:b/>
-          <w:bCs/>
+        <w:t>observers</w:t>
+      </w:r>
+      <w:r>
+        <w:rPr>
           <w:sz w:val="24"/>
           <w:szCs w:val="24"/>
         </w:rPr>
-        <w:t>Monitor</w:t>
+        <w:t xml:space="preserve">. Singelton helps conserve memory and enables </w:t>
       </w:r>
       <w:r>
         <w:rPr>
           <w:sz w:val="24"/>
           <w:szCs w:val="24"/>
         </w:rPr>
-        <w:t xml:space="preserve"> instance manages the </w:t>
-      </w:r>
-      <w:r>
-        <w:rPr>
-          <w:b/>
-          <w:bCs/>
+        <w:t>reusability</w:t>
+      </w:r>
+      <w:r>
+        <w:rPr>
           <w:sz w:val="24"/>
           <w:szCs w:val="24"/>
         </w:rPr>
-        <w:t>observers</w:t>
-      </w:r>
-      <w:r>
-        <w:rPr>
-          <w:sz w:val="24"/>
-          <w:szCs w:val="24"/>
-        </w:rPr>
-        <w:t xml:space="preserve">. Singelton helps conserve memory and enables </w:t>
-      </w:r>
-      <w:r>
-        <w:rPr>
-          <w:sz w:val="24"/>
-          <w:szCs w:val="24"/>
-        </w:rPr>
-        <w:t>reusability</w:t>
-      </w:r>
-      <w:r>
-        <w:rPr>
-          <w:sz w:val="24"/>
-          <w:szCs w:val="24"/>
-        </w:rPr>
         <w:t>.</w:t>
       </w:r>
+    </w:p>
+    <w:p>
+      <w:pPr>
+        <w:pStyle w:val="ListParagraph"/>
+        <w:numPr>
+          <w:ilvl w:val="0"/>
+          <w:numId w:val="15"/>
+        </w:numPr>
+        <w:spacing w:after="0" w:line="240" w:lineRule="auto"/>
+        <w:rPr>
+          <w:b/>
+          <w:bCs/>
+          <w:sz w:val="40"/>
+          <w:szCs w:val="40"/>
+        </w:rPr>
+      </w:pPr>
     </w:p>
     <w:p>
       <w:pPr>
@@ -1060,9 +1055,24 @@
           <w14:ligatures w14:val="none"/>
         </w:rPr>
       </w:pPr>
-      <w:r>
+    </w:p>
+    <w:p>
+      <w:pPr>
+        <w:pStyle w:val="ListParagraph"/>
+        <w:spacing w:after="0" w:line="240" w:lineRule="auto"/>
+        <w:ind w:left="1800"/>
         <w:rPr>
           <w:rFonts w:eastAsia="Times New Roman" w:cs="Times New Roman"/>
+          <w:kern w:val="0"/>
+          <w:sz w:val="24"/>
+          <w:szCs w:val="24"/>
+          <w14:ligatures w14:val="none"/>
+        </w:rPr>
+      </w:pPr>
+      <w:r>
+        <w:rPr>
+          <w:rFonts w:eastAsia="Times New Roman" w:cs="Times New Roman"/>
+          <w:noProof/>
           <w:kern w:val="0"/>
           <w:sz w:val="24"/>
           <w:szCs w:val="24"/>
@@ -1084,7 +1094,7 @@
                     <pic:cNvPicPr/>
                   </pic:nvPicPr>
                   <pic:blipFill>
-                    <a:blip r:embed="rId7"/>
+                    <a:blip r:embed="rId9"/>
                     <a:stretch>
                       <a:fillRect/>
                     </a:stretch>
@@ -1167,30 +1177,6 @@
     </w:p>
     <w:p>
       <w:pPr>
-        <w:spacing w:after="0" w:line="240" w:lineRule="auto"/>
-        <w:ind w:left="720"/>
-        <w:rPr>
-          <w:b/>
-          <w:bCs/>
-          <w:sz w:val="40"/>
-          <w:szCs w:val="40"/>
-        </w:rPr>
-      </w:pPr>
-    </w:p>
-    <w:p>
-      <w:pPr>
-        <w:spacing w:after="0" w:line="240" w:lineRule="auto"/>
-        <w:ind w:left="720"/>
-        <w:rPr>
-          <w:b/>
-          <w:bCs/>
-          <w:sz w:val="40"/>
-          <w:szCs w:val="40"/>
-        </w:rPr>
-      </w:pPr>
-    </w:p>
-    <w:p>
-      <w:pPr>
         <w:pStyle w:val="ListParagraph"/>
         <w:numPr>
           <w:ilvl w:val="0"/>
@@ -1268,86 +1254,50 @@
           <w:sz w:val="24"/>
           <w:szCs w:val="24"/>
         </w:rPr>
-        <w:t xml:space="preserve">Machine, </w:t>
-      </w:r>
-      <w:r>
-        <w:rPr>
-          <w:b/>
-          <w:bCs/>
+        <w:t>Machine, Queue, Product and Network</w:t>
+      </w:r>
+      <w:r>
+        <w:rPr>
           <w:sz w:val="24"/>
           <w:szCs w:val="24"/>
         </w:rPr>
-        <w:t>Queue</w:t>
-      </w:r>
-      <w:r>
-        <w:rPr>
-          <w:b/>
-          <w:bCs/>
+        <w:t xml:space="preserve"> </w:t>
+      </w:r>
+      <w:r>
+        <w:rPr>
           <w:sz w:val="24"/>
           <w:szCs w:val="24"/>
         </w:rPr>
-        <w:t xml:space="preserve">, </w:t>
-      </w:r>
-      <w:r>
-        <w:rPr>
-          <w:b/>
-          <w:bCs/>
+        <w:t>objects.</w:t>
+      </w:r>
+      <w:r>
+        <w:rPr>
           <w:sz w:val="24"/>
           <w:szCs w:val="24"/>
         </w:rPr>
-        <w:t xml:space="preserve">Product </w:t>
-      </w:r>
-      <w:r>
-        <w:rPr>
-          <w:b/>
-          <w:bCs/>
+        <w:t xml:space="preserve"> It </w:t>
+      </w:r>
+      <w:proofErr w:type="gramStart"/>
+      <w:r>
+        <w:rPr>
           <w:sz w:val="24"/>
           <w:szCs w:val="24"/>
         </w:rPr>
-        <w:t>and Network</w:t>
-      </w:r>
+        <w:t>help</w:t>
+      </w:r>
+      <w:proofErr w:type="gramEnd"/>
       <w:r>
         <w:rPr>
           <w:sz w:val="24"/>
           <w:szCs w:val="24"/>
         </w:rPr>
-        <w:t xml:space="preserve"> </w:t>
+        <w:t xml:space="preserve"> maximize the efficiency of object creation by cloning from an existing template</w:t>
       </w:r>
       <w:r>
         <w:rPr>
           <w:sz w:val="24"/>
           <w:szCs w:val="24"/>
         </w:rPr>
-        <w:t>objects.</w:t>
-      </w:r>
-      <w:r>
-        <w:rPr>
-          <w:sz w:val="24"/>
-          <w:szCs w:val="24"/>
-        </w:rPr>
-        <w:t xml:space="preserve"> It </w:t>
-      </w:r>
-      <w:proofErr w:type="gramStart"/>
-      <w:r>
-        <w:rPr>
-          <w:sz w:val="24"/>
-          <w:szCs w:val="24"/>
-        </w:rPr>
-        <w:t>help</w:t>
-      </w:r>
-      <w:proofErr w:type="gramEnd"/>
-      <w:r>
-        <w:rPr>
-          <w:sz w:val="24"/>
-          <w:szCs w:val="24"/>
-        </w:rPr>
-        <w:t xml:space="preserve"> maximize the efficiency of object creation by cloning from an existing template</w:t>
-      </w:r>
-      <w:r>
-        <w:rPr>
-          <w:sz w:val="24"/>
-          <w:szCs w:val="24"/>
-        </w:rPr>
         <w:t>.</w:t>
       </w:r>
     </w:p>
@@ -1366,6 +1316,7 @@
         <w:rPr>
           <w:b/>
           <w:bCs/>
+          <w:noProof/>
           <w:sz w:val="40"/>
           <w:szCs w:val="40"/>
         </w:rPr>
@@ -1385,7 +1336,7 @@
                     <pic:cNvPicPr/>
                   </pic:nvPicPr>
                   <pic:blipFill>
-                    <a:blip r:embed="rId8"/>
+                    <a:blip r:embed="rId10"/>
                     <a:stretch>
                       <a:fillRect/>
                     </a:stretch>
@@ -1576,6 +1527,7 @@
       </w:pPr>
       <w:r>
         <w:rPr>
+          <w:noProof/>
           <w:sz w:val="24"/>
           <w:szCs w:val="24"/>
         </w:rPr>
@@ -1595,7 +1547,7 @@
                     <pic:cNvPicPr/>
                   </pic:nvPicPr>
                   <pic:blipFill>
-                    <a:blip r:embed="rId9"/>
+                    <a:blip r:embed="rId11"/>
                     <a:stretch>
                       <a:fillRect/>
                     </a:stretch>
@@ -1666,14 +1618,7 @@
           <w:szCs w:val="28"/>
         </w:rPr>
         <w:lastRenderedPageBreak/>
-        <w:t>Concurrency</w:t>
-      </w:r>
-      <w:r>
-        <w:rPr>
-          <w:sz w:val="28"/>
-          <w:szCs w:val="28"/>
-        </w:rPr>
-        <w:t xml:space="preserve"> </w:t>
+        <w:t xml:space="preserve">Concurrency </w:t>
       </w:r>
       <w:r>
         <w:rPr>
@@ -1831,6 +1776,7 @@
       </w:pPr>
       <w:r>
         <w:rPr>
+          <w:noProof/>
           <w:sz w:val="24"/>
           <w:szCs w:val="24"/>
         </w:rPr>
@@ -1850,7 +1796,7 @@
                     <pic:cNvPicPr/>
                   </pic:nvPicPr>
                   <pic:blipFill>
-                    <a:blip r:embed="rId10"/>
+                    <a:blip r:embed="rId12"/>
                     <a:stretch>
                       <a:fillRect/>
                     </a:stretch>
@@ -1883,6 +1829,7 @@
         <w:rPr>
           <w:b/>
           <w:bCs/>
+          <w:noProof/>
           <w:sz w:val="40"/>
           <w:szCs w:val="40"/>
         </w:rPr>
@@ -1902,7 +1849,7 @@
                     <pic:cNvPicPr/>
                   </pic:nvPicPr>
                   <pic:blipFill>
-                    <a:blip r:embed="rId11">
+                    <a:blip r:embed="rId13">
                       <a:extLst>
                         <a:ext uri="{28A0092B-C50C-407E-A947-70E740481C1C}">
                           <a14:useLocalDpi xmlns:a14="http://schemas.microsoft.com/office/drawing/2010/main" val="0"/>
@@ -1938,43 +1885,139 @@
           <w:bCs/>
           <w:sz w:val="40"/>
           <w:szCs w:val="40"/>
+        </w:rPr>
+      </w:pPr>
+    </w:p>
+    <w:p>
+      <w:pPr>
+        <w:pStyle w:val="ListParagraph"/>
+        <w:ind w:left="1211"/>
+        <w:rPr>
+          <w:b/>
+          <w:bCs/>
+          <w:sz w:val="40"/>
+          <w:szCs w:val="40"/>
+        </w:rPr>
+      </w:pPr>
+    </w:p>
+    <w:p>
+      <w:pPr>
+        <w:pStyle w:val="ListParagraph"/>
+        <w:ind w:left="1211"/>
+        <w:rPr>
+          <w:b/>
+          <w:bCs/>
+          <w:sz w:val="40"/>
+          <w:szCs w:val="40"/>
+        </w:rPr>
+      </w:pPr>
+    </w:p>
+    <w:p>
+      <w:pPr>
+        <w:pStyle w:val="ListParagraph"/>
+        <w:ind w:left="1211"/>
+        <w:rPr>
+          <w:b/>
+          <w:bCs/>
+          <w:sz w:val="40"/>
+          <w:szCs w:val="40"/>
+        </w:rPr>
+      </w:pPr>
+    </w:p>
+    <w:p>
+      <w:pPr>
+        <w:pStyle w:val="ListParagraph"/>
+        <w:ind w:left="1211"/>
+        <w:rPr>
+          <w:b/>
+          <w:bCs/>
+          <w:sz w:val="40"/>
+          <w:szCs w:val="40"/>
+        </w:rPr>
+      </w:pPr>
+    </w:p>
+    <w:p>
+      <w:pPr>
+        <w:pStyle w:val="ListParagraph"/>
+        <w:ind w:left="1211"/>
+        <w:rPr>
+          <w:b/>
+          <w:bCs/>
+          <w:sz w:val="40"/>
+          <w:szCs w:val="40"/>
+        </w:rPr>
+      </w:pPr>
+    </w:p>
+    <w:p>
+      <w:pPr>
+        <w:pStyle w:val="ListParagraph"/>
+        <w:ind w:left="1211"/>
+        <w:rPr>
+          <w:b/>
+          <w:bCs/>
+          <w:sz w:val="40"/>
+          <w:szCs w:val="40"/>
+        </w:rPr>
+      </w:pPr>
+    </w:p>
+    <w:p>
+      <w:pPr>
+        <w:pStyle w:val="ListParagraph"/>
+        <w:ind w:left="1211"/>
+        <w:rPr>
+          <w:b/>
+          <w:bCs/>
+          <w:sz w:val="40"/>
+          <w:szCs w:val="40"/>
+        </w:rPr>
+      </w:pPr>
+    </w:p>
+    <w:p>
+      <w:pPr>
+        <w:pStyle w:val="ListParagraph"/>
+        <w:ind w:left="1211"/>
+        <w:rPr>
+          <w:b/>
+          <w:bCs/>
+          <w:sz w:val="40"/>
+          <w:szCs w:val="40"/>
+        </w:rPr>
+      </w:pPr>
+    </w:p>
+    <w:p>
+      <w:pPr>
+        <w:pStyle w:val="ListParagraph"/>
+        <w:ind w:left="1211"/>
+        <w:rPr>
+          <w:b/>
+          <w:bCs/>
+          <w:sz w:val="40"/>
+          <w:szCs w:val="40"/>
+        </w:rPr>
+      </w:pPr>
+    </w:p>
+    <w:p>
+      <w:pPr>
+        <w:pStyle w:val="ListParagraph"/>
+        <w:ind w:left="1211"/>
+        <w:rPr>
+          <w:b/>
+          <w:bCs/>
+          <w:sz w:val="40"/>
+          <w:szCs w:val="40"/>
+        </w:rPr>
+      </w:pPr>
+    </w:p>
+    <w:p>
+      <w:pPr>
+        <w:pStyle w:val="ListParagraph"/>
+        <w:ind w:left="1211"/>
+        <w:rPr>
+          <w:b/>
+          <w:bCs/>
+          <w:sz w:val="40"/>
+          <w:szCs w:val="40"/>
           <w:rtl/>
-        </w:rPr>
-      </w:pPr>
-    </w:p>
-    <w:p>
-      <w:pPr>
-        <w:pStyle w:val="ListParagraph"/>
-        <w:ind w:left="1211"/>
-        <w:rPr>
-          <w:b/>
-          <w:bCs/>
-          <w:sz w:val="40"/>
-          <w:szCs w:val="40"/>
-        </w:rPr>
-      </w:pPr>
-    </w:p>
-    <w:p>
-      <w:pPr>
-        <w:pStyle w:val="ListParagraph"/>
-        <w:ind w:left="1211"/>
-        <w:rPr>
-          <w:b/>
-          <w:bCs/>
-          <w:sz w:val="40"/>
-          <w:szCs w:val="40"/>
-        </w:rPr>
-      </w:pPr>
-    </w:p>
-    <w:p>
-      <w:pPr>
-        <w:pStyle w:val="ListParagraph"/>
-        <w:ind w:left="1211"/>
-        <w:rPr>
-          <w:b/>
-          <w:bCs/>
-          <w:sz w:val="40"/>
-          <w:szCs w:val="40"/>
         </w:rPr>
       </w:pPr>
     </w:p>
@@ -1999,6 +2042,1703 @@
           <w:sz w:val="40"/>
           <w:szCs w:val="40"/>
         </w:rPr>
+        <w:lastRenderedPageBreak/>
+        <w:t xml:space="preserve">Design </w:t>
+      </w:r>
+      <w:r>
+        <w:rPr>
+          <w:b/>
+          <w:bCs/>
+          <w:sz w:val="40"/>
+          <w:szCs w:val="40"/>
+        </w:rPr>
+        <w:t>Patterns snapshots</w:t>
+      </w:r>
+      <w:r>
+        <w:rPr>
+          <w:b/>
+          <w:bCs/>
+          <w:sz w:val="40"/>
+          <w:szCs w:val="40"/>
+        </w:rPr>
+        <w:t>:</w:t>
+      </w:r>
+    </w:p>
+    <w:p>
+      <w:pPr>
+        <w:pStyle w:val="ListParagraph"/>
+        <w:numPr>
+          <w:ilvl w:val="1"/>
+          <w:numId w:val="22"/>
+        </w:numPr>
+        <w:rPr>
+          <w:b/>
+          <w:bCs/>
+          <w:sz w:val="40"/>
+          <w:szCs w:val="40"/>
+        </w:rPr>
+      </w:pPr>
+      <w:r>
+        <w:rPr>
+          <w:b/>
+          <w:bCs/>
+          <w:sz w:val="40"/>
+          <w:szCs w:val="40"/>
+        </w:rPr>
+        <w:t>Concurrency</w:t>
+      </w:r>
+    </w:p>
+    <w:p>
+      <w:pPr>
+        <w:pStyle w:val="ListParagraph"/>
+        <w:ind w:left="1211"/>
+        <w:rPr>
+          <w:b/>
+          <w:bCs/>
+          <w:sz w:val="40"/>
+          <w:szCs w:val="40"/>
+        </w:rPr>
+      </w:pPr>
+      <w:r>
+        <w:rPr>
+          <w:b/>
+          <w:bCs/>
+          <w:sz w:val="40"/>
+          <w:szCs w:val="40"/>
+        </w:rPr>
+        <w:t>Generating product thread:</w:t>
+      </w:r>
+    </w:p>
+    <w:p>
+      <w:pPr>
+        <w:pStyle w:val="ListParagraph"/>
+        <w:ind w:left="1211"/>
+        <w:rPr>
+          <w:b/>
+          <w:bCs/>
+          <w:sz w:val="40"/>
+          <w:szCs w:val="40"/>
+        </w:rPr>
+      </w:pPr>
+      <w:r>
+        <w:rPr>
+          <w:b/>
+          <w:bCs/>
+          <w:noProof/>
+          <w:sz w:val="40"/>
+          <w:szCs w:val="40"/>
+        </w:rPr>
+        <w:drawing>
+          <wp:anchor distT="0" distB="0" distL="114300" distR="114300" simplePos="0" relativeHeight="251674624" behindDoc="0" locked="0" layoutInCell="1" allowOverlap="1" wp14:anchorId="131AD60B" wp14:editId="260A7EDE">
+            <wp:simplePos x="0" y="0"/>
+            <wp:positionH relativeFrom="margin">
+              <wp:align>right</wp:align>
+            </wp:positionH>
+            <wp:positionV relativeFrom="paragraph">
+              <wp:posOffset>37465</wp:posOffset>
+            </wp:positionV>
+            <wp:extent cx="5943600" cy="5337175"/>
+            <wp:effectExtent l="0" t="0" r="0" b="0"/>
+            <wp:wrapNone/>
+            <wp:docPr id="1780943145" name="Picture 3" descr="A screen shot of a computer program&#10;&#10;Description automatically generated"/>
+            <wp:cNvGraphicFramePr>
+              <a:graphicFrameLocks xmlns:a="http://schemas.openxmlformats.org/drawingml/2006/main" noChangeAspect="1"/>
+            </wp:cNvGraphicFramePr>
+            <a:graphic xmlns:a="http://schemas.openxmlformats.org/drawingml/2006/main">
+              <a:graphicData uri="http://schemas.openxmlformats.org/drawingml/2006/picture">
+                <pic:pic xmlns:pic="http://schemas.openxmlformats.org/drawingml/2006/picture">
+                  <pic:nvPicPr>
+                    <pic:cNvPr id="1780943145" name="Picture 3" descr="A screen shot of a computer program&#10;&#10;Description automatically generated"/>
+                    <pic:cNvPicPr/>
+                  </pic:nvPicPr>
+                  <pic:blipFill>
+                    <a:blip r:embed="rId14">
+                      <a:extLst>
+                        <a:ext uri="{28A0092B-C50C-407E-A947-70E740481C1C}">
+                          <a14:useLocalDpi xmlns:a14="http://schemas.microsoft.com/office/drawing/2010/main" val="0"/>
+                        </a:ext>
+                      </a:extLst>
+                    </a:blip>
+                    <a:stretch>
+                      <a:fillRect/>
+                    </a:stretch>
+                  </pic:blipFill>
+                  <pic:spPr>
+                    <a:xfrm>
+                      <a:off x="0" y="0"/>
+                      <a:ext cx="5943600" cy="5337175"/>
+                    </a:xfrm>
+                    <a:prstGeom prst="rect">
+                      <a:avLst/>
+                    </a:prstGeom>
+                  </pic:spPr>
+                </pic:pic>
+              </a:graphicData>
+            </a:graphic>
+          </wp:anchor>
+        </w:drawing>
+      </w:r>
+    </w:p>
+    <w:p>
+      <w:pPr>
+        <w:pStyle w:val="ListParagraph"/>
+        <w:ind w:left="1211"/>
+        <w:rPr>
+          <w:b/>
+          <w:bCs/>
+          <w:sz w:val="40"/>
+          <w:szCs w:val="40"/>
+        </w:rPr>
+      </w:pPr>
+    </w:p>
+    <w:p>
+      <w:pPr>
+        <w:pStyle w:val="ListParagraph"/>
+        <w:ind w:left="1211"/>
+        <w:rPr>
+          <w:b/>
+          <w:bCs/>
+          <w:sz w:val="40"/>
+          <w:szCs w:val="40"/>
+        </w:rPr>
+      </w:pPr>
+    </w:p>
+    <w:p>
+      <w:pPr>
+        <w:pStyle w:val="ListParagraph"/>
+        <w:ind w:left="1211"/>
+        <w:rPr>
+          <w:b/>
+          <w:bCs/>
+          <w:sz w:val="40"/>
+          <w:szCs w:val="40"/>
+        </w:rPr>
+      </w:pPr>
+    </w:p>
+    <w:p>
+      <w:pPr>
+        <w:pStyle w:val="ListParagraph"/>
+        <w:ind w:left="1211"/>
+        <w:rPr>
+          <w:b/>
+          <w:bCs/>
+          <w:sz w:val="40"/>
+          <w:szCs w:val="40"/>
+        </w:rPr>
+      </w:pPr>
+    </w:p>
+    <w:p>
+      <w:pPr>
+        <w:pStyle w:val="ListParagraph"/>
+        <w:ind w:left="1211"/>
+        <w:rPr>
+          <w:b/>
+          <w:bCs/>
+          <w:sz w:val="40"/>
+          <w:szCs w:val="40"/>
+        </w:rPr>
+      </w:pPr>
+    </w:p>
+    <w:p>
+      <w:pPr>
+        <w:pStyle w:val="ListParagraph"/>
+        <w:ind w:left="1211"/>
+        <w:rPr>
+          <w:b/>
+          <w:bCs/>
+          <w:sz w:val="40"/>
+          <w:szCs w:val="40"/>
+        </w:rPr>
+      </w:pPr>
+    </w:p>
+    <w:p>
+      <w:pPr>
+        <w:pStyle w:val="ListParagraph"/>
+        <w:ind w:left="1211"/>
+        <w:rPr>
+          <w:b/>
+          <w:bCs/>
+          <w:sz w:val="40"/>
+          <w:szCs w:val="40"/>
+        </w:rPr>
+      </w:pPr>
+    </w:p>
+    <w:p>
+      <w:pPr>
+        <w:pStyle w:val="ListParagraph"/>
+        <w:ind w:left="1211"/>
+        <w:rPr>
+          <w:b/>
+          <w:bCs/>
+          <w:sz w:val="40"/>
+          <w:szCs w:val="40"/>
+        </w:rPr>
+      </w:pPr>
+    </w:p>
+    <w:p>
+      <w:pPr>
+        <w:pStyle w:val="ListParagraph"/>
+        <w:ind w:left="1211"/>
+        <w:rPr>
+          <w:b/>
+          <w:bCs/>
+          <w:sz w:val="40"/>
+          <w:szCs w:val="40"/>
+        </w:rPr>
+      </w:pPr>
+    </w:p>
+    <w:p>
+      <w:pPr>
+        <w:pStyle w:val="ListParagraph"/>
+        <w:ind w:left="1211"/>
+        <w:rPr>
+          <w:b/>
+          <w:bCs/>
+          <w:sz w:val="40"/>
+          <w:szCs w:val="40"/>
+        </w:rPr>
+      </w:pPr>
+    </w:p>
+    <w:p>
+      <w:pPr>
+        <w:pStyle w:val="ListParagraph"/>
+        <w:ind w:left="1211"/>
+        <w:rPr>
+          <w:b/>
+          <w:bCs/>
+          <w:sz w:val="40"/>
+          <w:szCs w:val="40"/>
+        </w:rPr>
+      </w:pPr>
+    </w:p>
+    <w:p>
+      <w:pPr>
+        <w:pStyle w:val="ListParagraph"/>
+        <w:ind w:left="1211"/>
+        <w:rPr>
+          <w:b/>
+          <w:bCs/>
+          <w:sz w:val="40"/>
+          <w:szCs w:val="40"/>
+        </w:rPr>
+      </w:pPr>
+    </w:p>
+    <w:p>
+      <w:pPr>
+        <w:pStyle w:val="ListParagraph"/>
+        <w:ind w:left="1211"/>
+        <w:rPr>
+          <w:b/>
+          <w:bCs/>
+          <w:sz w:val="40"/>
+          <w:szCs w:val="40"/>
+        </w:rPr>
+      </w:pPr>
+    </w:p>
+    <w:p>
+      <w:pPr>
+        <w:pStyle w:val="ListParagraph"/>
+        <w:ind w:left="1211"/>
+        <w:rPr>
+          <w:b/>
+          <w:bCs/>
+          <w:sz w:val="40"/>
+          <w:szCs w:val="40"/>
+        </w:rPr>
+      </w:pPr>
+    </w:p>
+    <w:p>
+      <w:pPr>
+        <w:pStyle w:val="ListParagraph"/>
+        <w:ind w:left="1211"/>
+        <w:rPr>
+          <w:b/>
+          <w:bCs/>
+          <w:sz w:val="40"/>
+          <w:szCs w:val="40"/>
+        </w:rPr>
+      </w:pPr>
+    </w:p>
+    <w:p>
+      <w:pPr>
+        <w:pStyle w:val="ListParagraph"/>
+        <w:ind w:left="1211"/>
+        <w:rPr>
+          <w:b/>
+          <w:bCs/>
+          <w:sz w:val="40"/>
+          <w:szCs w:val="40"/>
+        </w:rPr>
+      </w:pPr>
+    </w:p>
+    <w:p>
+      <w:pPr>
+        <w:pStyle w:val="ListParagraph"/>
+        <w:ind w:left="1211"/>
+        <w:rPr>
+          <w:b/>
+          <w:bCs/>
+          <w:sz w:val="40"/>
+          <w:szCs w:val="40"/>
+        </w:rPr>
+      </w:pPr>
+    </w:p>
+    <w:p>
+      <w:pPr>
+        <w:pStyle w:val="ListParagraph"/>
+        <w:ind w:left="1211"/>
+        <w:rPr>
+          <w:b/>
+          <w:bCs/>
+          <w:sz w:val="40"/>
+          <w:szCs w:val="40"/>
+        </w:rPr>
+      </w:pPr>
+    </w:p>
+    <w:p>
+      <w:pPr>
+        <w:pStyle w:val="ListParagraph"/>
+        <w:ind w:left="1211"/>
+        <w:rPr>
+          <w:b/>
+          <w:bCs/>
+          <w:sz w:val="40"/>
+          <w:szCs w:val="40"/>
+        </w:rPr>
+      </w:pPr>
+    </w:p>
+    <w:p>
+      <w:pPr>
+        <w:pStyle w:val="ListParagraph"/>
+        <w:ind w:left="1211"/>
+        <w:rPr>
+          <w:b/>
+          <w:bCs/>
+          <w:sz w:val="40"/>
+          <w:szCs w:val="40"/>
+        </w:rPr>
+      </w:pPr>
+    </w:p>
+    <w:p>
+      <w:pPr>
+        <w:pStyle w:val="ListParagraph"/>
+        <w:ind w:left="1211"/>
+        <w:rPr>
+          <w:b/>
+          <w:bCs/>
+          <w:sz w:val="40"/>
+          <w:szCs w:val="40"/>
+        </w:rPr>
+      </w:pPr>
+    </w:p>
+    <w:p>
+      <w:pPr>
+        <w:pStyle w:val="ListParagraph"/>
+        <w:ind w:left="1211"/>
+        <w:rPr>
+          <w:b/>
+          <w:bCs/>
+          <w:sz w:val="40"/>
+          <w:szCs w:val="40"/>
+        </w:rPr>
+      </w:pPr>
+    </w:p>
+    <w:p>
+      <w:pPr>
+        <w:pStyle w:val="ListParagraph"/>
+        <w:ind w:left="1211"/>
+        <w:rPr>
+          <w:b/>
+          <w:bCs/>
+          <w:sz w:val="40"/>
+          <w:szCs w:val="40"/>
+        </w:rPr>
+      </w:pPr>
+      <w:r>
+        <w:rPr>
+          <w:b/>
+          <w:bCs/>
+          <w:sz w:val="40"/>
+          <w:szCs w:val="40"/>
+        </w:rPr>
+        <w:t>Starting or receiving  products at the machine thread</w:t>
+      </w:r>
+    </w:p>
+    <w:p>
+      <w:pPr>
+        <w:pStyle w:val="ListParagraph"/>
+        <w:ind w:left="1211"/>
+        <w:rPr>
+          <w:b/>
+          <w:bCs/>
+          <w:sz w:val="40"/>
+          <w:szCs w:val="40"/>
+        </w:rPr>
+      </w:pPr>
+      <w:r>
+        <w:rPr>
+          <w:b/>
+          <w:bCs/>
+          <w:noProof/>
+          <w:sz w:val="40"/>
+          <w:szCs w:val="40"/>
+        </w:rPr>
+        <w:drawing>
+          <wp:anchor distT="0" distB="0" distL="114300" distR="114300" simplePos="0" relativeHeight="251672576" behindDoc="0" locked="0" layoutInCell="1" allowOverlap="1" wp14:anchorId="331B7A46" wp14:editId="5B2F8707">
+            <wp:simplePos x="0" y="0"/>
+            <wp:positionH relativeFrom="margin">
+              <wp:posOffset>323850</wp:posOffset>
+            </wp:positionH>
+            <wp:positionV relativeFrom="paragraph">
+              <wp:posOffset>259080</wp:posOffset>
+            </wp:positionV>
+            <wp:extent cx="5181600" cy="5292090"/>
+            <wp:effectExtent l="0" t="0" r="0" b="3810"/>
+            <wp:wrapNone/>
+            <wp:docPr id="423418140" name="Picture 1"/>
+            <wp:cNvGraphicFramePr>
+              <a:graphicFrameLocks xmlns:a="http://schemas.openxmlformats.org/drawingml/2006/main" noChangeAspect="1"/>
+            </wp:cNvGraphicFramePr>
+            <a:graphic xmlns:a="http://schemas.openxmlformats.org/drawingml/2006/main">
+              <a:graphicData uri="http://schemas.openxmlformats.org/drawingml/2006/picture">
+                <pic:pic xmlns:pic="http://schemas.openxmlformats.org/drawingml/2006/picture">
+                  <pic:nvPicPr>
+                    <pic:cNvPr id="423418140" name="Picture 423418140"/>
+                    <pic:cNvPicPr/>
+                  </pic:nvPicPr>
+                  <pic:blipFill>
+                    <a:blip r:embed="rId15">
+                      <a:extLst>
+                        <a:ext uri="{28A0092B-C50C-407E-A947-70E740481C1C}">
+                          <a14:useLocalDpi xmlns:a14="http://schemas.microsoft.com/office/drawing/2010/main" val="0"/>
+                        </a:ext>
+                      </a:extLst>
+                    </a:blip>
+                    <a:stretch>
+                      <a:fillRect/>
+                    </a:stretch>
+                  </pic:blipFill>
+                  <pic:spPr>
+                    <a:xfrm>
+                      <a:off x="0" y="0"/>
+                      <a:ext cx="5181600" cy="5292090"/>
+                    </a:xfrm>
+                    <a:prstGeom prst="rect">
+                      <a:avLst/>
+                    </a:prstGeom>
+                  </pic:spPr>
+                </pic:pic>
+              </a:graphicData>
+            </a:graphic>
+            <wp14:sizeRelH relativeFrom="margin">
+              <wp14:pctWidth>0</wp14:pctWidth>
+            </wp14:sizeRelH>
+            <wp14:sizeRelV relativeFrom="margin">
+              <wp14:pctHeight>0</wp14:pctHeight>
+            </wp14:sizeRelV>
+          </wp:anchor>
+        </w:drawing>
+      </w:r>
+    </w:p>
+    <w:p>
+      <w:pPr>
+        <w:pStyle w:val="ListParagraph"/>
+        <w:ind w:left="1211"/>
+        <w:rPr>
+          <w:b/>
+          <w:bCs/>
+          <w:sz w:val="40"/>
+          <w:szCs w:val="40"/>
+        </w:rPr>
+      </w:pPr>
+    </w:p>
+    <w:p>
+      <w:pPr>
+        <w:pStyle w:val="ListParagraph"/>
+        <w:ind w:left="1211"/>
+        <w:rPr>
+          <w:b/>
+          <w:bCs/>
+          <w:sz w:val="40"/>
+          <w:szCs w:val="40"/>
+        </w:rPr>
+      </w:pPr>
+    </w:p>
+    <w:p>
+      <w:pPr>
+        <w:pStyle w:val="ListParagraph"/>
+        <w:ind w:left="1211"/>
+        <w:rPr>
+          <w:b/>
+          <w:bCs/>
+          <w:sz w:val="40"/>
+          <w:szCs w:val="40"/>
+        </w:rPr>
+      </w:pPr>
+    </w:p>
+    <w:p>
+      <w:pPr>
+        <w:pStyle w:val="ListParagraph"/>
+        <w:ind w:left="1211"/>
+        <w:rPr>
+          <w:b/>
+          <w:bCs/>
+          <w:sz w:val="40"/>
+          <w:szCs w:val="40"/>
+        </w:rPr>
+      </w:pPr>
+    </w:p>
+    <w:p>
+      <w:pPr>
+        <w:pStyle w:val="ListParagraph"/>
+        <w:ind w:left="1211"/>
+        <w:rPr>
+          <w:b/>
+          <w:bCs/>
+          <w:sz w:val="40"/>
+          <w:szCs w:val="40"/>
+        </w:rPr>
+      </w:pPr>
+    </w:p>
+    <w:p>
+      <w:pPr>
+        <w:pStyle w:val="ListParagraph"/>
+        <w:ind w:left="1211"/>
+        <w:rPr>
+          <w:b/>
+          <w:bCs/>
+          <w:sz w:val="40"/>
+          <w:szCs w:val="40"/>
+        </w:rPr>
+      </w:pPr>
+    </w:p>
+    <w:p>
+      <w:pPr>
+        <w:pStyle w:val="ListParagraph"/>
+        <w:ind w:left="1211"/>
+        <w:rPr>
+          <w:b/>
+          <w:bCs/>
+          <w:sz w:val="40"/>
+          <w:szCs w:val="40"/>
+        </w:rPr>
+      </w:pPr>
+    </w:p>
+    <w:p>
+      <w:pPr>
+        <w:pStyle w:val="ListParagraph"/>
+        <w:ind w:left="1211"/>
+        <w:rPr>
+          <w:b/>
+          <w:bCs/>
+          <w:sz w:val="40"/>
+          <w:szCs w:val="40"/>
+        </w:rPr>
+      </w:pPr>
+    </w:p>
+    <w:p>
+      <w:pPr>
+        <w:pStyle w:val="ListParagraph"/>
+        <w:ind w:left="1211"/>
+        <w:rPr>
+          <w:b/>
+          <w:bCs/>
+          <w:sz w:val="40"/>
+          <w:szCs w:val="40"/>
+        </w:rPr>
+      </w:pPr>
+    </w:p>
+    <w:p>
+      <w:pPr>
+        <w:pStyle w:val="ListParagraph"/>
+        <w:ind w:left="1211"/>
+        <w:rPr>
+          <w:b/>
+          <w:bCs/>
+          <w:sz w:val="40"/>
+          <w:szCs w:val="40"/>
+        </w:rPr>
+      </w:pPr>
+    </w:p>
+    <w:p>
+      <w:pPr>
+        <w:pStyle w:val="ListParagraph"/>
+        <w:ind w:left="1211"/>
+        <w:rPr>
+          <w:b/>
+          <w:bCs/>
+          <w:sz w:val="40"/>
+          <w:szCs w:val="40"/>
+        </w:rPr>
+      </w:pPr>
+    </w:p>
+    <w:p>
+      <w:pPr>
+        <w:pStyle w:val="ListParagraph"/>
+        <w:ind w:left="1211"/>
+        <w:rPr>
+          <w:b/>
+          <w:bCs/>
+          <w:sz w:val="40"/>
+          <w:szCs w:val="40"/>
+        </w:rPr>
+      </w:pPr>
+    </w:p>
+    <w:p>
+      <w:pPr>
+        <w:pStyle w:val="ListParagraph"/>
+        <w:ind w:left="1211"/>
+        <w:rPr>
+          <w:b/>
+          <w:bCs/>
+          <w:sz w:val="40"/>
+          <w:szCs w:val="40"/>
+        </w:rPr>
+      </w:pPr>
+    </w:p>
+    <w:p>
+      <w:pPr>
+        <w:pStyle w:val="ListParagraph"/>
+        <w:ind w:left="1211"/>
+        <w:rPr>
+          <w:b/>
+          <w:bCs/>
+          <w:sz w:val="40"/>
+          <w:szCs w:val="40"/>
+        </w:rPr>
+      </w:pPr>
+    </w:p>
+    <w:p>
+      <w:pPr>
+        <w:pStyle w:val="ListParagraph"/>
+        <w:ind w:left="1211"/>
+        <w:rPr>
+          <w:b/>
+          <w:bCs/>
+          <w:sz w:val="40"/>
+          <w:szCs w:val="40"/>
+        </w:rPr>
+      </w:pPr>
+    </w:p>
+    <w:p>
+      <w:pPr>
+        <w:pStyle w:val="ListParagraph"/>
+        <w:ind w:left="1211"/>
+        <w:rPr>
+          <w:b/>
+          <w:bCs/>
+          <w:sz w:val="40"/>
+          <w:szCs w:val="40"/>
+        </w:rPr>
+      </w:pPr>
+    </w:p>
+    <w:p>
+      <w:pPr>
+        <w:pStyle w:val="ListParagraph"/>
+        <w:ind w:left="1211"/>
+        <w:rPr>
+          <w:b/>
+          <w:bCs/>
+          <w:sz w:val="40"/>
+          <w:szCs w:val="40"/>
+        </w:rPr>
+      </w:pPr>
+    </w:p>
+    <w:p>
+      <w:pPr>
+        <w:pStyle w:val="ListParagraph"/>
+        <w:ind w:left="1211"/>
+        <w:rPr>
+          <w:b/>
+          <w:bCs/>
+          <w:sz w:val="40"/>
+          <w:szCs w:val="40"/>
+        </w:rPr>
+      </w:pPr>
+    </w:p>
+    <w:p>
+      <w:pPr>
+        <w:pStyle w:val="ListParagraph"/>
+        <w:ind w:left="1211"/>
+        <w:rPr>
+          <w:b/>
+          <w:bCs/>
+          <w:sz w:val="40"/>
+          <w:szCs w:val="40"/>
+        </w:rPr>
+      </w:pPr>
+    </w:p>
+    <w:p>
+      <w:pPr>
+        <w:pStyle w:val="ListParagraph"/>
+        <w:ind w:left="1211"/>
+        <w:rPr>
+          <w:b/>
+          <w:bCs/>
+          <w:sz w:val="40"/>
+          <w:szCs w:val="40"/>
+        </w:rPr>
+      </w:pPr>
+    </w:p>
+    <w:p>
+      <w:pPr>
+        <w:rPr>
+          <w:b/>
+          <w:bCs/>
+          <w:sz w:val="40"/>
+          <w:szCs w:val="40"/>
+        </w:rPr>
+      </w:pPr>
+      <w:r>
+        <w:rPr>
+          <w:b/>
+          <w:bCs/>
+          <w:sz w:val="40"/>
+          <w:szCs w:val="40"/>
+        </w:rPr>
+        <w:t>Finishing or producing products at the machine thread</w:t>
+      </w:r>
+    </w:p>
+    <w:p>
+      <w:pPr>
+        <w:pStyle w:val="ListParagraph"/>
+        <w:ind w:left="1211"/>
+        <w:rPr>
+          <w:b/>
+          <w:bCs/>
+          <w:sz w:val="40"/>
+          <w:szCs w:val="40"/>
+        </w:rPr>
+      </w:pPr>
+    </w:p>
+    <w:p>
+      <w:pPr>
+        <w:pStyle w:val="ListParagraph"/>
+        <w:ind w:left="1211"/>
+        <w:rPr>
+          <w:b/>
+          <w:bCs/>
+          <w:sz w:val="40"/>
+          <w:szCs w:val="40"/>
+        </w:rPr>
+      </w:pPr>
+      <w:r>
+        <w:rPr>
+          <w:b/>
+          <w:bCs/>
+          <w:noProof/>
+          <w:sz w:val="40"/>
+          <w:szCs w:val="40"/>
+        </w:rPr>
+        <w:drawing>
+          <wp:anchor distT="0" distB="0" distL="114300" distR="114300" simplePos="0" relativeHeight="251673600" behindDoc="0" locked="0" layoutInCell="1" allowOverlap="1" wp14:anchorId="27653552" wp14:editId="42FA1F3D">
+            <wp:simplePos x="0" y="0"/>
+            <wp:positionH relativeFrom="page">
+              <wp:posOffset>952500</wp:posOffset>
+            </wp:positionH>
+            <wp:positionV relativeFrom="paragraph">
+              <wp:posOffset>233045</wp:posOffset>
+            </wp:positionV>
+            <wp:extent cx="5410200" cy="3696970"/>
+            <wp:effectExtent l="0" t="0" r="0" b="0"/>
+            <wp:wrapThrough wrapText="bothSides">
+              <wp:wrapPolygon edited="0">
+                <wp:start x="0" y="0"/>
+                <wp:lineTo x="0" y="21481"/>
+                <wp:lineTo x="21524" y="21481"/>
+                <wp:lineTo x="21524" y="0"/>
+                <wp:lineTo x="0" y="0"/>
+              </wp:wrapPolygon>
+            </wp:wrapThrough>
+            <wp:docPr id="742505530" name="Picture 2"/>
+            <wp:cNvGraphicFramePr>
+              <a:graphicFrameLocks xmlns:a="http://schemas.openxmlformats.org/drawingml/2006/main" noChangeAspect="1"/>
+            </wp:cNvGraphicFramePr>
+            <a:graphic xmlns:a="http://schemas.openxmlformats.org/drawingml/2006/main">
+              <a:graphicData uri="http://schemas.openxmlformats.org/drawingml/2006/picture">
+                <pic:pic xmlns:pic="http://schemas.openxmlformats.org/drawingml/2006/picture">
+                  <pic:nvPicPr>
+                    <pic:cNvPr id="742505530" name="Picture 742505530"/>
+                    <pic:cNvPicPr/>
+                  </pic:nvPicPr>
+                  <pic:blipFill>
+                    <a:blip r:embed="rId16">
+                      <a:extLst>
+                        <a:ext uri="{28A0092B-C50C-407E-A947-70E740481C1C}">
+                          <a14:useLocalDpi xmlns:a14="http://schemas.microsoft.com/office/drawing/2010/main" val="0"/>
+                        </a:ext>
+                      </a:extLst>
+                    </a:blip>
+                    <a:stretch>
+                      <a:fillRect/>
+                    </a:stretch>
+                  </pic:blipFill>
+                  <pic:spPr>
+                    <a:xfrm>
+                      <a:off x="0" y="0"/>
+                      <a:ext cx="5410200" cy="3696970"/>
+                    </a:xfrm>
+                    <a:prstGeom prst="rect">
+                      <a:avLst/>
+                    </a:prstGeom>
+                  </pic:spPr>
+                </pic:pic>
+              </a:graphicData>
+            </a:graphic>
+            <wp14:sizeRelH relativeFrom="margin">
+              <wp14:pctWidth>0</wp14:pctWidth>
+            </wp14:sizeRelH>
+            <wp14:sizeRelV relativeFrom="margin">
+              <wp14:pctHeight>0</wp14:pctHeight>
+            </wp14:sizeRelV>
+          </wp:anchor>
+        </w:drawing>
+      </w:r>
+    </w:p>
+    <w:p>
+      <w:pPr>
+        <w:pStyle w:val="ListParagraph"/>
+        <w:ind w:left="1211"/>
+        <w:rPr>
+          <w:b/>
+          <w:bCs/>
+          <w:sz w:val="40"/>
+          <w:szCs w:val="40"/>
+        </w:rPr>
+      </w:pPr>
+    </w:p>
+    <w:p>
+      <w:pPr>
+        <w:pStyle w:val="ListParagraph"/>
+        <w:ind w:left="1211"/>
+        <w:rPr>
+          <w:b/>
+          <w:bCs/>
+          <w:sz w:val="40"/>
+          <w:szCs w:val="40"/>
+        </w:rPr>
+      </w:pPr>
+    </w:p>
+    <w:p>
+      <w:pPr>
+        <w:pStyle w:val="ListParagraph"/>
+        <w:ind w:left="1211"/>
+        <w:rPr>
+          <w:b/>
+          <w:bCs/>
+          <w:sz w:val="40"/>
+          <w:szCs w:val="40"/>
+        </w:rPr>
+      </w:pPr>
+    </w:p>
+    <w:p>
+      <w:pPr>
+        <w:pStyle w:val="ListParagraph"/>
+        <w:ind w:left="1211"/>
+        <w:rPr>
+          <w:b/>
+          <w:bCs/>
+          <w:sz w:val="40"/>
+          <w:szCs w:val="40"/>
+        </w:rPr>
+      </w:pPr>
+    </w:p>
+    <w:p>
+      <w:pPr>
+        <w:pStyle w:val="ListParagraph"/>
+        <w:ind w:left="1211"/>
+        <w:rPr>
+          <w:b/>
+          <w:bCs/>
+          <w:sz w:val="40"/>
+          <w:szCs w:val="40"/>
+        </w:rPr>
+      </w:pPr>
+    </w:p>
+    <w:p>
+      <w:pPr>
+        <w:pStyle w:val="ListParagraph"/>
+        <w:ind w:left="1211"/>
+        <w:rPr>
+          <w:b/>
+          <w:bCs/>
+          <w:sz w:val="40"/>
+          <w:szCs w:val="40"/>
+        </w:rPr>
+      </w:pPr>
+    </w:p>
+    <w:p>
+      <w:pPr>
+        <w:pStyle w:val="ListParagraph"/>
+        <w:ind w:left="1211"/>
+        <w:rPr>
+          <w:b/>
+          <w:bCs/>
+          <w:sz w:val="40"/>
+          <w:szCs w:val="40"/>
+        </w:rPr>
+      </w:pPr>
+    </w:p>
+    <w:p>
+      <w:pPr>
+        <w:pStyle w:val="ListParagraph"/>
+        <w:ind w:left="1211"/>
+        <w:rPr>
+          <w:b/>
+          <w:bCs/>
+          <w:sz w:val="40"/>
+          <w:szCs w:val="40"/>
+        </w:rPr>
+      </w:pPr>
+    </w:p>
+    <w:p>
+      <w:pPr>
+        <w:pStyle w:val="ListParagraph"/>
+        <w:ind w:left="1211"/>
+        <w:rPr>
+          <w:b/>
+          <w:bCs/>
+          <w:sz w:val="40"/>
+          <w:szCs w:val="40"/>
+        </w:rPr>
+      </w:pPr>
+    </w:p>
+    <w:p>
+      <w:pPr>
+        <w:pStyle w:val="ListParagraph"/>
+        <w:ind w:left="1211"/>
+        <w:rPr>
+          <w:b/>
+          <w:bCs/>
+          <w:sz w:val="40"/>
+          <w:szCs w:val="40"/>
+        </w:rPr>
+      </w:pPr>
+    </w:p>
+    <w:p>
+      <w:pPr>
+        <w:pStyle w:val="ListParagraph"/>
+        <w:ind w:left="1211"/>
+        <w:rPr>
+          <w:b/>
+          <w:bCs/>
+          <w:sz w:val="40"/>
+          <w:szCs w:val="40"/>
+        </w:rPr>
+      </w:pPr>
+    </w:p>
+    <w:p>
+      <w:pPr>
+        <w:pStyle w:val="ListParagraph"/>
+        <w:ind w:left="1211"/>
+        <w:rPr>
+          <w:b/>
+          <w:bCs/>
+          <w:sz w:val="40"/>
+          <w:szCs w:val="40"/>
+        </w:rPr>
+      </w:pPr>
+    </w:p>
+    <w:p>
+      <w:pPr>
+        <w:pStyle w:val="ListParagraph"/>
+        <w:ind w:left="1211"/>
+        <w:rPr>
+          <w:b/>
+          <w:bCs/>
+          <w:sz w:val="40"/>
+          <w:szCs w:val="40"/>
+        </w:rPr>
+      </w:pPr>
+      <w:r>
+        <w:rPr>
+          <w:b/>
+          <w:bCs/>
+          <w:sz w:val="40"/>
+          <w:szCs w:val="40"/>
+        </w:rPr>
+        <w:t>Working of the 2 threads concurrently</w:t>
+      </w:r>
+    </w:p>
+    <w:p>
+      <w:pPr>
+        <w:pStyle w:val="ListParagraph"/>
+        <w:ind w:left="1211"/>
+        <w:rPr>
+          <w:b/>
+          <w:bCs/>
+          <w:sz w:val="40"/>
+          <w:szCs w:val="40"/>
+        </w:rPr>
+      </w:pPr>
+      <w:r>
+        <w:rPr>
+          <w:b/>
+          <w:bCs/>
+          <w:noProof/>
+          <w:sz w:val="40"/>
+          <w:szCs w:val="40"/>
+        </w:rPr>
+        <w:drawing>
+          <wp:anchor distT="0" distB="0" distL="114300" distR="114300" simplePos="0" relativeHeight="251679744" behindDoc="0" locked="0" layoutInCell="1" allowOverlap="1" wp14:anchorId="22A5FAAA" wp14:editId="758DE9EF">
+            <wp:simplePos x="0" y="0"/>
+            <wp:positionH relativeFrom="margin">
+              <wp:align>right</wp:align>
+            </wp:positionH>
+            <wp:positionV relativeFrom="paragraph">
+              <wp:posOffset>117475</wp:posOffset>
+            </wp:positionV>
+            <wp:extent cx="5943600" cy="1867535"/>
+            <wp:effectExtent l="0" t="0" r="0" b="0"/>
+            <wp:wrapNone/>
+            <wp:docPr id="1282166377" name="Picture 8" descr="A screen shot of a computer program&#10;&#10;Description automatically generated"/>
+            <wp:cNvGraphicFramePr>
+              <a:graphicFrameLocks xmlns:a="http://schemas.openxmlformats.org/drawingml/2006/main" noChangeAspect="1"/>
+            </wp:cNvGraphicFramePr>
+            <a:graphic xmlns:a="http://schemas.openxmlformats.org/drawingml/2006/main">
+              <a:graphicData uri="http://schemas.openxmlformats.org/drawingml/2006/picture">
+                <pic:pic xmlns:pic="http://schemas.openxmlformats.org/drawingml/2006/picture">
+                  <pic:nvPicPr>
+                    <pic:cNvPr id="1282166377" name="Picture 8" descr="A screen shot of a computer program&#10;&#10;Description automatically generated"/>
+                    <pic:cNvPicPr/>
+                  </pic:nvPicPr>
+                  <pic:blipFill>
+                    <a:blip r:embed="rId17">
+                      <a:extLst>
+                        <a:ext uri="{28A0092B-C50C-407E-A947-70E740481C1C}">
+                          <a14:useLocalDpi xmlns:a14="http://schemas.microsoft.com/office/drawing/2010/main" val="0"/>
+                        </a:ext>
+                      </a:extLst>
+                    </a:blip>
+                    <a:stretch>
+                      <a:fillRect/>
+                    </a:stretch>
+                  </pic:blipFill>
+                  <pic:spPr>
+                    <a:xfrm>
+                      <a:off x="0" y="0"/>
+                      <a:ext cx="5943600" cy="1867535"/>
+                    </a:xfrm>
+                    <a:prstGeom prst="rect">
+                      <a:avLst/>
+                    </a:prstGeom>
+                  </pic:spPr>
+                </pic:pic>
+              </a:graphicData>
+            </a:graphic>
+          </wp:anchor>
+        </w:drawing>
+      </w:r>
+    </w:p>
+    <w:p>
+      <w:pPr>
+        <w:pStyle w:val="ListParagraph"/>
+        <w:ind w:left="1211"/>
+        <w:rPr>
+          <w:b/>
+          <w:bCs/>
+          <w:sz w:val="40"/>
+          <w:szCs w:val="40"/>
+        </w:rPr>
+      </w:pPr>
+    </w:p>
+    <w:p>
+      <w:pPr>
+        <w:pStyle w:val="ListParagraph"/>
+        <w:ind w:left="1211"/>
+        <w:rPr>
+          <w:b/>
+          <w:bCs/>
+          <w:sz w:val="40"/>
+          <w:szCs w:val="40"/>
+        </w:rPr>
+      </w:pPr>
+    </w:p>
+    <w:p>
+      <w:pPr>
+        <w:pStyle w:val="ListParagraph"/>
+        <w:ind w:left="1211"/>
+        <w:rPr>
+          <w:b/>
+          <w:bCs/>
+          <w:sz w:val="40"/>
+          <w:szCs w:val="40"/>
+        </w:rPr>
+      </w:pPr>
+    </w:p>
+    <w:p>
+      <w:pPr>
+        <w:pStyle w:val="ListParagraph"/>
+        <w:ind w:left="1211"/>
+        <w:rPr>
+          <w:b/>
+          <w:bCs/>
+          <w:sz w:val="40"/>
+          <w:szCs w:val="40"/>
+        </w:rPr>
+      </w:pPr>
+    </w:p>
+    <w:p>
+      <w:pPr>
+        <w:pStyle w:val="ListParagraph"/>
+        <w:ind w:left="1211"/>
+        <w:rPr>
+          <w:b/>
+          <w:bCs/>
+          <w:sz w:val="40"/>
+          <w:szCs w:val="40"/>
+        </w:rPr>
+      </w:pPr>
+    </w:p>
+    <w:p>
+      <w:pPr>
+        <w:pStyle w:val="ListParagraph"/>
+        <w:numPr>
+          <w:ilvl w:val="1"/>
+          <w:numId w:val="22"/>
+        </w:numPr>
+        <w:rPr>
+          <w:b/>
+          <w:bCs/>
+          <w:sz w:val="40"/>
+          <w:szCs w:val="40"/>
+        </w:rPr>
+      </w:pPr>
+      <w:r>
+        <w:rPr>
+          <w:b/>
+          <w:bCs/>
+          <w:sz w:val="40"/>
+          <w:szCs w:val="40"/>
+        </w:rPr>
+        <w:lastRenderedPageBreak/>
+        <w:t>Snapshot (Memento)</w:t>
+      </w:r>
+    </w:p>
+    <w:p>
+      <w:pPr>
+        <w:pStyle w:val="ListParagraph"/>
+        <w:ind w:left="1211"/>
+        <w:rPr>
+          <w:b/>
+          <w:bCs/>
+          <w:sz w:val="40"/>
+          <w:szCs w:val="40"/>
+        </w:rPr>
+      </w:pPr>
+      <w:r>
+        <w:rPr>
+          <w:b/>
+          <w:bCs/>
+          <w:noProof/>
+          <w:sz w:val="40"/>
+          <w:szCs w:val="40"/>
+        </w:rPr>
+        <w:drawing>
+          <wp:anchor distT="0" distB="0" distL="114300" distR="114300" simplePos="0" relativeHeight="251676672" behindDoc="0" locked="0" layoutInCell="1" allowOverlap="1" wp14:anchorId="5CCD6D0B" wp14:editId="3C3B2BBF">
+            <wp:simplePos x="0" y="0"/>
+            <wp:positionH relativeFrom="column">
+              <wp:posOffset>19050</wp:posOffset>
+            </wp:positionH>
+            <wp:positionV relativeFrom="paragraph">
+              <wp:posOffset>210820</wp:posOffset>
+            </wp:positionV>
+            <wp:extent cx="5943600" cy="2919730"/>
+            <wp:effectExtent l="0" t="0" r="0" b="0"/>
+            <wp:wrapNone/>
+            <wp:docPr id="752042252" name="Picture 4" descr="A screen shot of a computer program&#10;&#10;Description automatically generated"/>
+            <wp:cNvGraphicFramePr>
+              <a:graphicFrameLocks xmlns:a="http://schemas.openxmlformats.org/drawingml/2006/main" noChangeAspect="1"/>
+            </wp:cNvGraphicFramePr>
+            <a:graphic xmlns:a="http://schemas.openxmlformats.org/drawingml/2006/main">
+              <a:graphicData uri="http://schemas.openxmlformats.org/drawingml/2006/picture">
+                <pic:pic xmlns:pic="http://schemas.openxmlformats.org/drawingml/2006/picture">
+                  <pic:nvPicPr>
+                    <pic:cNvPr id="752042252" name="Picture 4" descr="A screen shot of a computer program&#10;&#10;Description automatically generated"/>
+                    <pic:cNvPicPr/>
+                  </pic:nvPicPr>
+                  <pic:blipFill>
+                    <a:blip r:embed="rId18">
+                      <a:extLst>
+                        <a:ext uri="{28A0092B-C50C-407E-A947-70E740481C1C}">
+                          <a14:useLocalDpi xmlns:a14="http://schemas.microsoft.com/office/drawing/2010/main" val="0"/>
+                        </a:ext>
+                      </a:extLst>
+                    </a:blip>
+                    <a:stretch>
+                      <a:fillRect/>
+                    </a:stretch>
+                  </pic:blipFill>
+                  <pic:spPr>
+                    <a:xfrm>
+                      <a:off x="0" y="0"/>
+                      <a:ext cx="5943600" cy="2919730"/>
+                    </a:xfrm>
+                    <a:prstGeom prst="rect">
+                      <a:avLst/>
+                    </a:prstGeom>
+                  </pic:spPr>
+                </pic:pic>
+              </a:graphicData>
+            </a:graphic>
+          </wp:anchor>
+        </w:drawing>
+      </w:r>
+    </w:p>
+    <w:p>
+      <w:pPr>
+        <w:pStyle w:val="ListParagraph"/>
+        <w:ind w:left="1211"/>
+        <w:rPr>
+          <w:b/>
+          <w:bCs/>
+          <w:sz w:val="40"/>
+          <w:szCs w:val="40"/>
+        </w:rPr>
+      </w:pPr>
+    </w:p>
+    <w:p>
+      <w:pPr>
+        <w:pStyle w:val="ListParagraph"/>
+        <w:ind w:left="1211"/>
+        <w:rPr>
+          <w:b/>
+          <w:bCs/>
+          <w:sz w:val="40"/>
+          <w:szCs w:val="40"/>
+        </w:rPr>
+      </w:pPr>
+    </w:p>
+    <w:p>
+      <w:pPr>
+        <w:pStyle w:val="ListParagraph"/>
+        <w:ind w:left="1211"/>
+        <w:rPr>
+          <w:b/>
+          <w:bCs/>
+          <w:sz w:val="40"/>
+          <w:szCs w:val="40"/>
+        </w:rPr>
+      </w:pPr>
+    </w:p>
+    <w:p>
+      <w:pPr>
+        <w:pStyle w:val="ListParagraph"/>
+        <w:ind w:left="1211"/>
+        <w:rPr>
+          <w:b/>
+          <w:bCs/>
+          <w:sz w:val="40"/>
+          <w:szCs w:val="40"/>
+        </w:rPr>
+      </w:pPr>
+    </w:p>
+    <w:p>
+      <w:pPr>
+        <w:pStyle w:val="ListParagraph"/>
+        <w:ind w:left="1211"/>
+        <w:rPr>
+          <w:b/>
+          <w:bCs/>
+          <w:sz w:val="40"/>
+          <w:szCs w:val="40"/>
+        </w:rPr>
+      </w:pPr>
+    </w:p>
+    <w:p>
+      <w:pPr>
+        <w:pStyle w:val="ListParagraph"/>
+        <w:ind w:left="1211"/>
+        <w:rPr>
+          <w:b/>
+          <w:bCs/>
+          <w:sz w:val="40"/>
+          <w:szCs w:val="40"/>
+        </w:rPr>
+      </w:pPr>
+    </w:p>
+    <w:p>
+      <w:pPr>
+        <w:pStyle w:val="ListParagraph"/>
+        <w:ind w:left="1211"/>
+        <w:rPr>
+          <w:b/>
+          <w:bCs/>
+          <w:sz w:val="40"/>
+          <w:szCs w:val="40"/>
+        </w:rPr>
+      </w:pPr>
+    </w:p>
+    <w:p>
+      <w:pPr>
+        <w:pStyle w:val="ListParagraph"/>
+        <w:ind w:left="1211"/>
+        <w:rPr>
+          <w:b/>
+          <w:bCs/>
+          <w:sz w:val="40"/>
+          <w:szCs w:val="40"/>
+        </w:rPr>
+      </w:pPr>
+    </w:p>
+    <w:p>
+      <w:pPr>
+        <w:pStyle w:val="ListParagraph"/>
+        <w:ind w:left="1211"/>
+        <w:rPr>
+          <w:b/>
+          <w:bCs/>
+          <w:sz w:val="40"/>
+          <w:szCs w:val="40"/>
+        </w:rPr>
+      </w:pPr>
+    </w:p>
+    <w:p>
+      <w:pPr>
+        <w:pStyle w:val="ListParagraph"/>
+        <w:ind w:left="1211"/>
+        <w:rPr>
+          <w:b/>
+          <w:bCs/>
+          <w:sz w:val="40"/>
+          <w:szCs w:val="40"/>
+        </w:rPr>
+      </w:pPr>
+      <w:r>
+        <w:rPr>
+          <w:b/>
+          <w:bCs/>
+          <w:noProof/>
+          <w:sz w:val="40"/>
+          <w:szCs w:val="40"/>
+        </w:rPr>
+        <w:drawing>
+          <wp:anchor distT="0" distB="0" distL="114300" distR="114300" simplePos="0" relativeHeight="251675648" behindDoc="0" locked="0" layoutInCell="1" allowOverlap="1" wp14:anchorId="7947EC9E" wp14:editId="5F277F2C">
+            <wp:simplePos x="0" y="0"/>
+            <wp:positionH relativeFrom="margin">
+              <wp:posOffset>47625</wp:posOffset>
+            </wp:positionH>
+            <wp:positionV relativeFrom="paragraph">
+              <wp:posOffset>617855</wp:posOffset>
+            </wp:positionV>
+            <wp:extent cx="5382260" cy="3933825"/>
+            <wp:effectExtent l="0" t="0" r="8890" b="9525"/>
+            <wp:wrapNone/>
+            <wp:docPr id="207896161" name="Picture 5" descr="A screen shot of a computer program&#10;&#10;Description automatically generated"/>
+            <wp:cNvGraphicFramePr>
+              <a:graphicFrameLocks xmlns:a="http://schemas.openxmlformats.org/drawingml/2006/main" noChangeAspect="1"/>
+            </wp:cNvGraphicFramePr>
+            <a:graphic xmlns:a="http://schemas.openxmlformats.org/drawingml/2006/main">
+              <a:graphicData uri="http://schemas.openxmlformats.org/drawingml/2006/picture">
+                <pic:pic xmlns:pic="http://schemas.openxmlformats.org/drawingml/2006/picture">
+                  <pic:nvPicPr>
+                    <pic:cNvPr id="207896161" name="Picture 5" descr="A screen shot of a computer program&#10;&#10;Description automatically generated"/>
+                    <pic:cNvPicPr/>
+                  </pic:nvPicPr>
+                  <pic:blipFill>
+                    <a:blip r:embed="rId19">
+                      <a:extLst>
+                        <a:ext uri="{28A0092B-C50C-407E-A947-70E740481C1C}">
+                          <a14:useLocalDpi xmlns:a14="http://schemas.microsoft.com/office/drawing/2010/main" val="0"/>
+                        </a:ext>
+                      </a:extLst>
+                    </a:blip>
+                    <a:stretch>
+                      <a:fillRect/>
+                    </a:stretch>
+                  </pic:blipFill>
+                  <pic:spPr>
+                    <a:xfrm>
+                      <a:off x="0" y="0"/>
+                      <a:ext cx="5382260" cy="3933825"/>
+                    </a:xfrm>
+                    <a:prstGeom prst="rect">
+                      <a:avLst/>
+                    </a:prstGeom>
+                  </pic:spPr>
+                </pic:pic>
+              </a:graphicData>
+            </a:graphic>
+          </wp:anchor>
+        </w:drawing>
+      </w:r>
+      <w:r>
+        <w:rPr>
+          <w:b/>
+          <w:bCs/>
+          <w:sz w:val="40"/>
+          <w:szCs w:val="40"/>
+        </w:rPr>
+        <w:t>caretaker (history)</w:t>
+      </w:r>
+      <w:r>
+        <w:rPr>
+          <w:b/>
+          <w:bCs/>
+          <w:sz w:val="40"/>
+          <w:szCs w:val="40"/>
+        </w:rPr>
+        <w:br w:type="page"/>
+      </w:r>
+    </w:p>
+    <w:p>
+      <w:pPr>
+        <w:pStyle w:val="ListParagraph"/>
+        <w:numPr>
+          <w:ilvl w:val="1"/>
+          <w:numId w:val="22"/>
+        </w:numPr>
+        <w:rPr>
+          <w:b/>
+          <w:bCs/>
+          <w:sz w:val="40"/>
+          <w:szCs w:val="40"/>
+        </w:rPr>
+      </w:pPr>
+      <w:r>
+        <w:rPr>
+          <w:noProof/>
+        </w:rPr>
+        <w:lastRenderedPageBreak/>
+        <w:drawing>
+          <wp:anchor distT="0" distB="0" distL="114300" distR="114300" simplePos="0" relativeHeight="251677696" behindDoc="0" locked="0" layoutInCell="1" allowOverlap="1" wp14:anchorId="2D36AB7A" wp14:editId="581E4837">
+            <wp:simplePos x="0" y="0"/>
+            <wp:positionH relativeFrom="column">
+              <wp:posOffset>2134235</wp:posOffset>
+            </wp:positionH>
+            <wp:positionV relativeFrom="paragraph">
+              <wp:posOffset>15240</wp:posOffset>
+            </wp:positionV>
+            <wp:extent cx="3809366" cy="2283832"/>
+            <wp:effectExtent l="0" t="0" r="635" b="2540"/>
+            <wp:wrapNone/>
+            <wp:docPr id="1834164809" name="Picture 7"/>
+            <wp:cNvGraphicFramePr>
+              <a:graphicFrameLocks xmlns:a="http://schemas.openxmlformats.org/drawingml/2006/main" noChangeAspect="1"/>
+            </wp:cNvGraphicFramePr>
+            <a:graphic xmlns:a="http://schemas.openxmlformats.org/drawingml/2006/main">
+              <a:graphicData uri="http://schemas.openxmlformats.org/drawingml/2006/picture">
+                <pic:pic xmlns:pic="http://schemas.openxmlformats.org/drawingml/2006/picture">
+                  <pic:nvPicPr>
+                    <pic:cNvPr id="1834164809" name="Picture 1834164809"/>
+                    <pic:cNvPicPr/>
+                  </pic:nvPicPr>
+                  <pic:blipFill>
+                    <a:blip r:embed="rId20">
+                      <a:extLst>
+                        <a:ext uri="{28A0092B-C50C-407E-A947-70E740481C1C}">
+                          <a14:useLocalDpi xmlns:a14="http://schemas.microsoft.com/office/drawing/2010/main" val="0"/>
+                        </a:ext>
+                      </a:extLst>
+                    </a:blip>
+                    <a:stretch>
+                      <a:fillRect/>
+                    </a:stretch>
+                  </pic:blipFill>
+                  <pic:spPr>
+                    <a:xfrm>
+                      <a:off x="0" y="0"/>
+                      <a:ext cx="3809366" cy="2283832"/>
+                    </a:xfrm>
+                    <a:prstGeom prst="rect">
+                      <a:avLst/>
+                    </a:prstGeom>
+                  </pic:spPr>
+                </pic:pic>
+              </a:graphicData>
+            </a:graphic>
+            <wp14:sizeRelH relativeFrom="margin">
+              <wp14:pctWidth>0</wp14:pctWidth>
+            </wp14:sizeRelH>
+            <wp14:sizeRelV relativeFrom="margin">
+              <wp14:pctHeight>0</wp14:pctHeight>
+            </wp14:sizeRelV>
+          </wp:anchor>
+        </w:drawing>
+      </w:r>
+      <w:r>
+        <w:rPr>
+          <w:b/>
+          <w:bCs/>
+          <w:sz w:val="40"/>
+          <w:szCs w:val="40"/>
+        </w:rPr>
+        <w:t>Observer</w:t>
+      </w:r>
+      <w:r>
+        <w:rPr>
+          <w:b/>
+          <w:bCs/>
+          <w:sz w:val="40"/>
+          <w:szCs w:val="40"/>
+        </w:rPr>
+        <w:t xml:space="preserve"> </w:t>
+      </w:r>
+    </w:p>
+    <w:p>
+      <w:pPr>
+        <w:rPr>
+          <w:b/>
+          <w:bCs/>
+          <w:sz w:val="40"/>
+          <w:szCs w:val="40"/>
+        </w:rPr>
+      </w:pPr>
+    </w:p>
+    <w:p>
+      <w:pPr>
+        <w:rPr>
+          <w:b/>
+          <w:bCs/>
+          <w:sz w:val="40"/>
+          <w:szCs w:val="40"/>
+        </w:rPr>
+      </w:pPr>
+    </w:p>
+    <w:p>
+      <w:pPr>
+        <w:rPr>
+          <w:b/>
+          <w:bCs/>
+          <w:sz w:val="40"/>
+          <w:szCs w:val="40"/>
+        </w:rPr>
+      </w:pPr>
+    </w:p>
+    <w:p>
+      <w:pPr>
+        <w:rPr>
+          <w:b/>
+          <w:bCs/>
+          <w:sz w:val="40"/>
+          <w:szCs w:val="40"/>
+        </w:rPr>
+      </w:pPr>
+    </w:p>
+    <w:p>
+      <w:pPr>
+        <w:rPr>
+          <w:b/>
+          <w:bCs/>
+          <w:sz w:val="40"/>
+          <w:szCs w:val="40"/>
+        </w:rPr>
+      </w:pPr>
+    </w:p>
+    <w:p>
+      <w:pPr>
+        <w:rPr>
+          <w:b/>
+          <w:bCs/>
+          <w:sz w:val="40"/>
+          <w:szCs w:val="40"/>
+        </w:rPr>
+      </w:pPr>
+      <w:r>
+        <w:rPr>
+          <w:b/>
+          <w:bCs/>
+          <w:noProof/>
+          <w:sz w:val="40"/>
+          <w:szCs w:val="40"/>
+        </w:rPr>
+        <w:drawing>
+          <wp:anchor distT="0" distB="0" distL="114300" distR="114300" simplePos="0" relativeHeight="251678720" behindDoc="1" locked="0" layoutInCell="1" allowOverlap="1" wp14:anchorId="07F844FA" wp14:editId="7D3930EF">
+            <wp:simplePos x="0" y="0"/>
+            <wp:positionH relativeFrom="margin">
+              <wp:align>right</wp:align>
+            </wp:positionH>
+            <wp:positionV relativeFrom="paragraph">
+              <wp:posOffset>643255</wp:posOffset>
+            </wp:positionV>
+            <wp:extent cx="4762500" cy="5381625"/>
+            <wp:effectExtent l="0" t="0" r="0" b="9525"/>
+            <wp:wrapNone/>
+            <wp:docPr id="449878241" name="Picture 6" descr="A screen shot of a computer program&#10;&#10;Description automatically generated"/>
+            <wp:cNvGraphicFramePr>
+              <a:graphicFrameLocks xmlns:a="http://schemas.openxmlformats.org/drawingml/2006/main" noChangeAspect="1"/>
+            </wp:cNvGraphicFramePr>
+            <a:graphic xmlns:a="http://schemas.openxmlformats.org/drawingml/2006/main">
+              <a:graphicData uri="http://schemas.openxmlformats.org/drawingml/2006/picture">
+                <pic:pic xmlns:pic="http://schemas.openxmlformats.org/drawingml/2006/picture">
+                  <pic:nvPicPr>
+                    <pic:cNvPr id="449878241" name="Picture 6" descr="A screen shot of a computer program&#10;&#10;Description automatically generated"/>
+                    <pic:cNvPicPr/>
+                  </pic:nvPicPr>
+                  <pic:blipFill>
+                    <a:blip r:embed="rId21">
+                      <a:extLst>
+                        <a:ext uri="{28A0092B-C50C-407E-A947-70E740481C1C}">
+                          <a14:useLocalDpi xmlns:a14="http://schemas.microsoft.com/office/drawing/2010/main" val="0"/>
+                        </a:ext>
+                      </a:extLst>
+                    </a:blip>
+                    <a:stretch>
+                      <a:fillRect/>
+                    </a:stretch>
+                  </pic:blipFill>
+                  <pic:spPr>
+                    <a:xfrm>
+                      <a:off x="0" y="0"/>
+                      <a:ext cx="4762500" cy="5381625"/>
+                    </a:xfrm>
+                    <a:prstGeom prst="rect">
+                      <a:avLst/>
+                    </a:prstGeom>
+                  </pic:spPr>
+                </pic:pic>
+              </a:graphicData>
+            </a:graphic>
+            <wp14:sizeRelH relativeFrom="margin">
+              <wp14:pctWidth>0</wp14:pctWidth>
+            </wp14:sizeRelH>
+            <wp14:sizeRelV relativeFrom="margin">
+              <wp14:pctHeight>0</wp14:pctHeight>
+            </wp14:sizeRelV>
+          </wp:anchor>
+        </w:drawing>
+      </w:r>
+      <w:r>
+        <w:rPr>
+          <w:b/>
+          <w:bCs/>
+          <w:sz w:val="40"/>
+          <w:szCs w:val="40"/>
+        </w:rPr>
+        <w:t>Monitor (manager for observer)</w:t>
+      </w:r>
+      <w:r>
+        <w:rPr>
+          <w:b/>
+          <w:bCs/>
+          <w:sz w:val="40"/>
+          <w:szCs w:val="40"/>
+        </w:rPr>
+        <w:br w:type="page"/>
+      </w:r>
+    </w:p>
+    <w:p>
+      <w:pPr>
+        <w:pStyle w:val="ListParagraph"/>
+        <w:numPr>
+          <w:ilvl w:val="0"/>
+          <w:numId w:val="22"/>
+        </w:numPr>
+        <w:rPr>
+          <w:b/>
+          <w:bCs/>
+          <w:sz w:val="40"/>
+          <w:szCs w:val="40"/>
+        </w:rPr>
+      </w:pPr>
+      <w:r>
+        <w:rPr>
+          <w:b/>
+          <w:bCs/>
+          <w:sz w:val="40"/>
+          <w:szCs w:val="40"/>
+        </w:rPr>
+        <w:lastRenderedPageBreak/>
         <w:t>Design decisions:</w:t>
       </w:r>
     </w:p>
@@ -2043,70 +3783,8 @@
           <w:sz w:val="28"/>
           <w:szCs w:val="28"/>
         </w:rPr>
-        <w:t xml:space="preserve">User can stop the simulation </w:t>
-      </w:r>
-      <w:r>
-        <w:rPr>
-          <w:sz w:val="28"/>
-          <w:szCs w:val="28"/>
-        </w:rPr>
-        <w:t>completely but</w:t>
-      </w:r>
-      <w:r>
-        <w:rPr>
-          <w:sz w:val="28"/>
-          <w:szCs w:val="28"/>
-        </w:rPr>
-        <w:t xml:space="preserve"> can’t pause/resume it.</w:t>
-      </w:r>
-    </w:p>
-    <w:p>
-      <w:pPr>
-        <w:pStyle w:val="ListParagraph"/>
-        <w:ind w:left="1211"/>
-        <w:rPr>
-          <w:b/>
-          <w:bCs/>
-          <w:sz w:val="40"/>
-          <w:szCs w:val="40"/>
-        </w:rPr>
-      </w:pPr>
-    </w:p>
-    <w:p>
-      <w:pPr>
-        <w:pStyle w:val="ListParagraph"/>
-        <w:ind w:left="1211"/>
-        <w:rPr>
-          <w:b/>
-          <w:bCs/>
-          <w:sz w:val="40"/>
-          <w:szCs w:val="40"/>
-        </w:rPr>
-      </w:pPr>
-    </w:p>
-    <w:p>
-      <w:pPr>
-        <w:pStyle w:val="ListParagraph"/>
-        <w:ind w:left="1211"/>
-        <w:rPr>
-          <w:b/>
-          <w:bCs/>
-          <w:sz w:val="40"/>
-          <w:szCs w:val="40"/>
-        </w:rPr>
-      </w:pPr>
-    </w:p>
-    <w:p>
-      <w:pPr>
-        <w:pStyle w:val="ListParagraph"/>
-        <w:ind w:left="1211"/>
-        <w:rPr>
-          <w:b/>
-          <w:bCs/>
-          <w:sz w:val="40"/>
-          <w:szCs w:val="40"/>
-        </w:rPr>
-      </w:pPr>
+        <w:t>User can stop the simulation completely but can’t pause/resume it.</w:t>
+      </w:r>
     </w:p>
     <w:p>
       <w:pPr>
@@ -2153,7 +3831,6 @@
           <w:sz w:val="40"/>
           <w:szCs w:val="40"/>
         </w:rPr>
-        <w:lastRenderedPageBreak/>
         <w:t>S</w:t>
       </w:r>
       <w:r>
@@ -2402,6 +4079,7 @@
       </w:r>
       <w:r>
         <w:rPr>
+          <w:noProof/>
           <w:sz w:val="28"/>
           <w:szCs w:val="28"/>
         </w:rPr>
@@ -2421,7 +4099,7 @@
                     <pic:cNvPicPr/>
                   </pic:nvPicPr>
                   <pic:blipFill>
-                    <a:blip r:embed="rId12"/>
+                    <a:blip r:embed="rId22"/>
                     <a:stretch>
                       <a:fillRect/>
                     </a:stretch>
@@ -2467,35 +4145,7 @@
           <w:sz w:val="28"/>
           <w:szCs w:val="28"/>
         </w:rPr>
-        <w:t xml:space="preserve">Rearrange the </w:t>
-      </w:r>
-      <w:r>
-        <w:rPr>
-          <w:sz w:val="28"/>
-          <w:szCs w:val="28"/>
-        </w:rPr>
-        <w:t>Queue</w:t>
-      </w:r>
-      <w:r>
-        <w:rPr>
-          <w:sz w:val="28"/>
-          <w:szCs w:val="28"/>
-        </w:rPr>
-        <w:t xml:space="preserve">s and </w:t>
-      </w:r>
-      <w:r>
-        <w:rPr>
-          <w:sz w:val="28"/>
-          <w:szCs w:val="28"/>
-        </w:rPr>
-        <w:t>Machine</w:t>
-      </w:r>
-      <w:r>
-        <w:rPr>
-          <w:sz w:val="28"/>
-          <w:szCs w:val="28"/>
-        </w:rPr>
-        <w:t>s by dragging them, then connect them by grabbing and dragging one end to the other</w:t>
+        <w:t>Rearrange the Queues and Machines by dragging them, then connect them by grabbing and dragging one end to the other</w:t>
       </w:r>
       <w:r>
         <w:rPr>
@@ -2565,6 +4215,7 @@
           <w:sz w:val="28"/>
           <w:szCs w:val="28"/>
         </w:rPr>
+        <w:lastRenderedPageBreak/>
         <mc:AlternateContent>
           <mc:Choice Requires="wps">
             <w:drawing>
@@ -2709,6 +4360,7 @@
       </w:r>
       <w:r>
         <w:rPr>
+          <w:noProof/>
           <w:sz w:val="28"/>
           <w:szCs w:val="28"/>
         </w:rPr>
@@ -2728,7 +4380,7 @@
                     <pic:cNvPicPr/>
                   </pic:nvPicPr>
                   <pic:blipFill>
-                    <a:blip r:embed="rId13"/>
+                    <a:blip r:embed="rId23"/>
                     <a:stretch>
                       <a:fillRect/>
                     </a:stretch>
@@ -2766,7 +4418,6 @@
           <w:sz w:val="28"/>
           <w:szCs w:val="28"/>
         </w:rPr>
-        <w:lastRenderedPageBreak/>
         <w:t>Made a mistake? Delete a Queue / Machine or an edge by selecting it and clicking “</w:t>
       </w:r>
       <w:r>
@@ -2920,6 +4571,7 @@
       </w:r>
       <w:r>
         <w:rPr>
+          <w:noProof/>
           <w:sz w:val="28"/>
           <w:szCs w:val="28"/>
         </w:rPr>
@@ -2939,7 +4591,7 @@
                     <pic:cNvPicPr/>
                   </pic:nvPicPr>
                   <pic:blipFill>
-                    <a:blip r:embed="rId14"/>
+                    <a:blip r:embed="rId24"/>
                     <a:stretch>
                       <a:fillRect/>
                     </a:stretch>
@@ -3049,7 +4701,6 @@
           <w:sz w:val="28"/>
           <w:szCs w:val="28"/>
         </w:rPr>
-        <w:lastRenderedPageBreak/>
         <w:t>When all good, press “</w:t>
       </w:r>
       <w:r>
@@ -3133,6 +4784,7 @@
       </w:pPr>
       <w:r>
         <w:rPr>
+          <w:noProof/>
           <w:sz w:val="28"/>
           <w:szCs w:val="28"/>
         </w:rPr>
@@ -3152,7 +4804,7 @@
                     <pic:cNvPicPr/>
                   </pic:nvPicPr>
                   <pic:blipFill>
-                    <a:blip r:embed="rId15"/>
+                    <a:blip r:embed="rId25"/>
                     <a:stretch>
                       <a:fillRect/>
                     </a:stretch>
@@ -3278,7 +4930,6 @@
           <w:sz w:val="28"/>
           <w:szCs w:val="28"/>
         </w:rPr>
-        <w:lastRenderedPageBreak/>
         <w:t>Press “</w:t>
       </w:r>
       <w:r>
@@ -3410,14 +5061,7 @@
           <w:sz w:val="28"/>
           <w:szCs w:val="28"/>
         </w:rPr>
-        <w:t xml:space="preserve"> when you click </w:t>
-      </w:r>
-      <w:r>
-        <w:rPr>
-          <w:sz w:val="28"/>
-          <w:szCs w:val="28"/>
-        </w:rPr>
-        <w:t>“</w:t>
+        <w:t xml:space="preserve"> when you click “</w:t>
       </w:r>
       <w:r>
         <w:rPr>
@@ -3471,46 +5115,23 @@
           <w:sz w:val="28"/>
           <w:szCs w:val="28"/>
         </w:rPr>
-        <w:t xml:space="preserve">lick </w:t>
-      </w:r>
-      <w:r>
-        <w:rPr>
-          <w:sz w:val="28"/>
-          <w:szCs w:val="28"/>
-        </w:rPr>
-        <w:t>“</w:t>
-      </w:r>
-      <w:r>
-        <w:rPr>
-          <w:b/>
-          <w:bCs/>
-          <w:sz w:val="28"/>
-          <w:szCs w:val="28"/>
-        </w:rPr>
-        <w:t>Replay Previous</w:t>
-      </w:r>
-      <w:r>
-        <w:rPr>
-          <w:b/>
-          <w:bCs/>
-          <w:sz w:val="28"/>
-          <w:szCs w:val="28"/>
-        </w:rPr>
-        <w:t xml:space="preserve"> Simulation</w:t>
-      </w:r>
-      <w:r>
-        <w:rPr>
-          <w:sz w:val="28"/>
-          <w:szCs w:val="28"/>
-        </w:rPr>
-        <w:t xml:space="preserve">” </w:t>
-      </w:r>
-      <w:r>
-        <w:rPr>
-          <w:sz w:val="28"/>
-          <w:szCs w:val="28"/>
-        </w:rPr>
-        <w:t>to replay the last played simulation with the same values and colors!</w:t>
+        <w:t>lick “</w:t>
+      </w:r>
+      <w:r>
+        <w:rPr>
+          <w:b/>
+          <w:bCs/>
+          <w:sz w:val="28"/>
+          <w:szCs w:val="28"/>
+        </w:rPr>
+        <w:t>Replay Previous Simulation</w:t>
+      </w:r>
+      <w:r>
+        <w:rPr>
+          <w:sz w:val="28"/>
+          <w:szCs w:val="28"/>
+        </w:rPr>
+        <w:t>” to replay the last played simulation with the same values and colors!</w:t>
       </w:r>
     </w:p>
     <w:p>
@@ -3608,6 +5229,7 @@
       </w:r>
       <w:r>
         <w:rPr>
+          <w:noProof/>
           <w:sz w:val="28"/>
           <w:szCs w:val="28"/>
         </w:rPr>
@@ -3627,7 +5249,7 @@
                     <pic:cNvPicPr/>
                   </pic:nvPicPr>
                   <pic:blipFill>
-                    <a:blip r:embed="rId16"/>
+                    <a:blip r:embed="rId26"/>
                     <a:stretch>
                       <a:fillRect/>
                     </a:stretch>
@@ -3657,9 +5279,11 @@
       </w:pPr>
       <w:r>
         <w:rPr>
-          <w:sz w:val="28"/>
-          <w:szCs w:val="28"/>
-        </w:rPr>
+          <w:noProof/>
+          <w:sz w:val="28"/>
+          <w:szCs w:val="28"/>
+        </w:rPr>
+        <w:lastRenderedPageBreak/>
         <w:drawing>
           <wp:anchor distT="0" distB="0" distL="114300" distR="114300" simplePos="0" relativeHeight="251671552" behindDoc="0" locked="0" layoutInCell="1" allowOverlap="1" wp14:anchorId="24CE3271" wp14:editId="5B9122D7">
             <wp:simplePos x="0" y="0"/>
@@ -3684,7 +5308,7 @@
                     <pic:cNvPicPr/>
                   </pic:nvPicPr>
                   <pic:blipFill>
-                    <a:blip r:embed="rId17">
+                    <a:blip r:embed="rId27">
                       <a:extLst>
                         <a:ext uri="{28A0092B-C50C-407E-A947-70E740481C1C}">
                           <a14:useLocalDpi xmlns:a14="http://schemas.microsoft.com/office/drawing/2010/main" val="0"/>
@@ -3892,6 +5516,56 @@
     </w:sectPr>
   </w:body>
 </w:document>
+</file>
+
+<file path=word/endnotes.xml><?xml version="1.0" encoding="utf-8"?>
+<w:endnotes xmlns:wpc="http://schemas.microsoft.com/office/word/2010/wordprocessingCanvas" xmlns:cx="http://schemas.microsoft.com/office/drawing/2014/chartex" xmlns:cx1="http://schemas.microsoft.com/office/drawing/2015/9/8/chartex" xmlns:cx2="http://schemas.microsoft.com/office/drawing/2015/10/21/chartex" xmlns:cx3="http://schemas.microsoft.com/office/drawing/2016/5/9/chartex" xmlns:cx4="http://schemas.microsoft.com/office/drawing/2016/5/10/chartex" xmlns:cx5="http://schemas.microsoft.com/office/drawing/2016/5/11/chartex" xmlns:cx6="http://schemas.microsoft.com/office/drawing/2016/5/12/chartex" xmlns:cx7="http://schemas.microsoft.com/office/drawing/2016/5/13/chartex" xmlns:cx8="http://schemas.microsoft.com/office/drawing/2016/5/14/chartex" xmlns:mc="http://schemas.openxmlformats.org/markup-compatibility/2006" xmlns:aink="http://schemas.microsoft.com/office/drawing/2016/ink" xmlns:am3d="http://schemas.microsoft.com/office/drawing/2017/model3d" xmlns:o="urn:schemas-microsoft-com:office:office" xmlns:oel="http://schemas.microsoft.com/office/2019/extlst" xmlns:r="http://schemas.openxmlformats.org/officeDocument/2006/relationships" xmlns:m="http://schemas.openxmlformats.org/officeDocument/2006/math" xmlns:v="urn:schemas-microsoft-com:vml" xmlns:wp14="http://schemas.microsoft.com/office/word/2010/wordprocessingDrawing" xmlns:wp="http://schemas.openxmlformats.org/drawingml/2006/wordprocessingDrawing" xmlns:w10="urn:schemas-microsoft-com:office:word" xmlns:w="http://schemas.openxmlformats.org/wordprocessingml/2006/main" xmlns:w14="http://schemas.microsoft.com/office/word/2010/wordml" xmlns:w15="http://schemas.microsoft.com/office/word/2012/wordml" xmlns:w16cex="http://schemas.microsoft.com/office/word/2018/wordml/cex" xmlns:w16cid="http://schemas.microsoft.com/office/word/2016/wordml/cid" xmlns:w16="http://schemas.microsoft.com/office/word/2018/wordml" xmlns:w16du="http://schemas.microsoft.com/office/word/2023/wordml/word16du" xmlns:w16sdtdh="http://schemas.microsoft.com/office/word/2020/wordml/sdtdatahash" xmlns:w16se="http://schemas.microsoft.com/office/word/2015/wordml/symex" xmlns:wpg="http://schemas.microsoft.com/office/word/2010/wordprocessingGroup" xmlns:wpi="http://schemas.microsoft.com/office/word/2010/wordprocessingInk" xmlns:wne="http://schemas.microsoft.com/office/word/2006/wordml" xmlns:wps="http://schemas.microsoft.com/office/word/2010/wordprocessingShape" mc:Ignorable="w14 w15 w16se w16cid w16 w16cex w16sdtdh w16du wp14">
+  <w:endnote w:type="separator" w:id="-1">
+    <w:p>
+      <w:pPr>
+        <w:spacing w:after="0" w:line="240" w:lineRule="auto"/>
+      </w:pPr>
+      <w:r>
+        <w:separator/>
+      </w:r>
+    </w:p>
+  </w:endnote>
+  <w:endnote w:type="continuationSeparator" w:id="0">
+    <w:p>
+      <w:pPr>
+        <w:spacing w:after="0" w:line="240" w:lineRule="auto"/>
+      </w:pPr>
+      <w:r>
+        <w:continuationSeparator/>
+      </w:r>
+    </w:p>
+  </w:endnote>
+</w:endnotes>
+</file>
+
+<file path=word/footnotes.xml><?xml version="1.0" encoding="utf-8"?>
+<w:footnotes xmlns:wpc="http://schemas.microsoft.com/office/word/2010/wordprocessingCanvas" xmlns:cx="http://schemas.microsoft.com/office/drawing/2014/chartex" xmlns:cx1="http://schemas.microsoft.com/office/drawing/2015/9/8/chartex" xmlns:cx2="http://schemas.microsoft.com/office/drawing/2015/10/21/chartex" xmlns:cx3="http://schemas.microsoft.com/office/drawing/2016/5/9/chartex" xmlns:cx4="http://schemas.microsoft.com/office/drawing/2016/5/10/chartex" xmlns:cx5="http://schemas.microsoft.com/office/drawing/2016/5/11/chartex" xmlns:cx6="http://schemas.microsoft.com/office/drawing/2016/5/12/chartex" xmlns:cx7="http://schemas.microsoft.com/office/drawing/2016/5/13/chartex" xmlns:cx8="http://schemas.microsoft.com/office/drawing/2016/5/14/chartex" xmlns:mc="http://schemas.openxmlformats.org/markup-compatibility/2006" xmlns:aink="http://schemas.microsoft.com/office/drawing/2016/ink" xmlns:am3d="http://schemas.microsoft.com/office/drawing/2017/model3d" xmlns:o="urn:schemas-microsoft-com:office:office" xmlns:oel="http://schemas.microsoft.com/office/2019/extlst" xmlns:r="http://schemas.openxmlformats.org/officeDocument/2006/relationships" xmlns:m="http://schemas.openxmlformats.org/officeDocument/2006/math" xmlns:v="urn:schemas-microsoft-com:vml" xmlns:wp14="http://schemas.microsoft.com/office/word/2010/wordprocessingDrawing" xmlns:wp="http://schemas.openxmlformats.org/drawingml/2006/wordprocessingDrawing" xmlns:w10="urn:schemas-microsoft-com:office:word" xmlns:w="http://schemas.openxmlformats.org/wordprocessingml/2006/main" xmlns:w14="http://schemas.microsoft.com/office/word/2010/wordml" xmlns:w15="http://schemas.microsoft.com/office/word/2012/wordml" xmlns:w16cex="http://schemas.microsoft.com/office/word/2018/wordml/cex" xmlns:w16cid="http://schemas.microsoft.com/office/word/2016/wordml/cid" xmlns:w16="http://schemas.microsoft.com/office/word/2018/wordml" xmlns:w16du="http://schemas.microsoft.com/office/word/2023/wordml/word16du" xmlns:w16sdtdh="http://schemas.microsoft.com/office/word/2020/wordml/sdtdatahash" xmlns:w16se="http://schemas.microsoft.com/office/word/2015/wordml/symex" xmlns:wpg="http://schemas.microsoft.com/office/word/2010/wordprocessingGroup" xmlns:wpi="http://schemas.microsoft.com/office/word/2010/wordprocessingInk" xmlns:wne="http://schemas.microsoft.com/office/word/2006/wordml" xmlns:wps="http://schemas.microsoft.com/office/word/2010/wordprocessingShape" mc:Ignorable="w14 w15 w16se w16cid w16 w16cex w16sdtdh w16du wp14">
+  <w:footnote w:type="separator" w:id="-1">
+    <w:p>
+      <w:pPr>
+        <w:spacing w:after="0" w:line="240" w:lineRule="auto"/>
+      </w:pPr>
+      <w:r>
+        <w:separator/>
+      </w:r>
+    </w:p>
+  </w:footnote>
+  <w:footnote w:type="continuationSeparator" w:id="0">
+    <w:p>
+      <w:pPr>
+        <w:spacing w:after="0" w:line="240" w:lineRule="auto"/>
+      </w:pPr>
+      <w:r>
+        <w:continuationSeparator/>
+      </w:r>
+    </w:p>
+  </w:footnote>
+</w:footnotes>
 </file>
 
 <file path=word/numbering.xml><?xml version="1.0" encoding="utf-8"?>
@@ -7202,6 +8876,7 @@
   <w:style w:type="character" w:default="1" w:styleId="DefaultParagraphFont">
     <w:name w:val="Default Paragraph Font"/>
     <w:uiPriority w:val="1"/>
+    <w:semiHidden/>
     <w:unhideWhenUsed/>
   </w:style>
   <w:style w:type="table" w:default="1" w:styleId="TableNormal">
@@ -7551,6 +9226,50 @@
       <w:szCs w:val="18"/>
     </w:rPr>
   </w:style>
+  <w:style w:type="paragraph" w:styleId="Header">
+    <w:name w:val="header"/>
+    <w:basedOn w:val="Normal"/>
+    <w:link w:val="HeaderChar"/>
+    <w:uiPriority w:val="99"/>
+    <w:unhideWhenUsed/>
+    <w:rsid w:val="00A52CA8"/>
+    <w:pPr>
+      <w:tabs>
+        <w:tab w:val="center" w:pos="4320"/>
+        <w:tab w:val="right" w:pos="8640"/>
+      </w:tabs>
+      <w:spacing w:after="0" w:line="240" w:lineRule="auto"/>
+    </w:pPr>
+  </w:style>
+  <w:style w:type="character" w:customStyle="1" w:styleId="HeaderChar">
+    <w:name w:val="Header Char"/>
+    <w:basedOn w:val="DefaultParagraphFont"/>
+    <w:link w:val="Header"/>
+    <w:uiPriority w:val="99"/>
+    <w:rsid w:val="00A52CA8"/>
+  </w:style>
+  <w:style w:type="paragraph" w:styleId="Footer">
+    <w:name w:val="footer"/>
+    <w:basedOn w:val="Normal"/>
+    <w:link w:val="FooterChar"/>
+    <w:uiPriority w:val="99"/>
+    <w:unhideWhenUsed/>
+    <w:rsid w:val="00A52CA8"/>
+    <w:pPr>
+      <w:tabs>
+        <w:tab w:val="center" w:pos="4320"/>
+        <w:tab w:val="right" w:pos="8640"/>
+      </w:tabs>
+      <w:spacing w:after="0" w:line="240" w:lineRule="auto"/>
+    </w:pPr>
+  </w:style>
+  <w:style w:type="character" w:customStyle="1" w:styleId="FooterChar">
+    <w:name w:val="Footer Char"/>
+    <w:basedOn w:val="DefaultParagraphFont"/>
+    <w:link w:val="Footer"/>
+    <w:uiPriority w:val="99"/>
+    <w:rsid w:val="00A52CA8"/>
+  </w:style>
 </w:styles>
 </file>
 

</xml_diff>